<commit_message>
Add files for Aug 2018 meetup
</commit_message>
<xml_diff>
--- a/files/Love_Story__Taylor_Swift.docx
+++ b/files/Love_Story__Taylor_Swift.docx
@@ -98,7 +98,21 @@
         <w:rPr>
           <w:rFonts w:ascii="Verdana" w:hAnsi="Verdana" w:cs="Menlo Regular"/>
         </w:rPr>
-        <w:t xml:space="preserve"> there on a balcony of </w:t>
+        <w:t xml:space="preserve"> there on a balcony </w:t>
+      </w:r>
+      <w:r>
+        <w:rPr>
+          <w:rFonts w:ascii="Verdana" w:hAnsi="Verdana" w:cs="Menlo Regular"/>
+        </w:rPr>
+        <w:t>in</w:t>
+      </w:r>
+      <w:bookmarkStart w:id="0" w:name="_GoBack"/>
+      <w:bookmarkEnd w:id="0"/>
+      <w:r>
+        <w:rPr>
+          <w:rFonts w:ascii="Verdana" w:hAnsi="Verdana" w:cs="Menlo Regular"/>
+        </w:rPr>
+        <w:t xml:space="preserve"> </w:t>
       </w:r>
       <w:r>
         <w:rPr>
@@ -625,8 +639,6 @@
         </w:rPr>
         <w:t xml:space="preserve"> We keep quiet</w:t>
       </w:r>
-      <w:bookmarkStart w:id="0" w:name="_GoBack"/>
-      <w:bookmarkEnd w:id="0"/>
       <w:r>
         <w:rPr>
           <w:rFonts w:ascii="Verdana" w:hAnsi="Verdana" w:cs="Menlo Regular"/>

</xml_diff>